<commit_message>
add logical operators and remove some tokens categories
</commit_message>
<xml_diff>
--- a/docs/Especificação dos tokens.docx
+++ b/docs/Especificação dos tokens.docx
@@ -1433,7 +1433,7 @@
           <w:szCs w:val="24"/>
           <w:rtl w:val="0"/>
         </w:rPr>
-        <w:t xml:space="preserve">  FCBEGIN = auto()</w:t>
+        <w:t xml:space="preserve">  BLOCKBEGIN = auto()</w:t>
       </w:r>
     </w:p>
     <w:p>
@@ -1450,7 +1450,7 @@
           <w:szCs w:val="24"/>
           <w:rtl w:val="0"/>
         </w:rPr>
-        <w:t xml:space="preserve">  FCEND = auto()</w:t>
+        <w:t xml:space="preserve">  BLOCKEND = auto()</w:t>
       </w:r>
     </w:p>
     <w:p>
@@ -1693,23 +1693,6 @@
     </w:p>
     <w:p>
       <w:pPr>
-        <w:ind w:left="2160" w:firstLine="0"/>
-        <w:rPr>
-          <w:sz w:val="24"/>
-          <w:szCs w:val="24"/>
-        </w:rPr>
-      </w:pPr>
-      <w:r>
-        <w:rPr>
-          <w:sz w:val="24"/>
-          <w:szCs w:val="24"/>
-          <w:rtl w:val="0"/>
-        </w:rPr>
-        <w:t xml:space="preserve">  FCINIT = auto()</w:t>
-      </w:r>
-    </w:p>
-    <w:p>
-      <w:pPr>
         <w:ind w:left="1440" w:firstLine="720"/>
         <w:rPr>
           <w:sz w:val="24"/>
@@ -1739,13 +1722,11 @@
           <w:szCs w:val="24"/>
           <w:rtl w:val="0"/>
         </w:rPr>
-        <w:t xml:space="preserve">  CONDTHEN = auto()</w:t>
-      </w:r>
-    </w:p>
-    <w:p>
-      <w:pPr>
-        <w:widowControl w:val="0"/>
-        <w:spacing w:line="240" w:lineRule="auto"/>
+        <w:t xml:space="preserve">  CONDELSEIF = auto()</w:t>
+      </w:r>
+    </w:p>
+    <w:p>
+      <w:pPr>
         <w:ind w:left="1440" w:firstLine="720"/>
         <w:rPr>
           <w:sz w:val="24"/>
@@ -1758,7 +1739,7 @@
           <w:szCs w:val="24"/>
           <w:rtl w:val="0"/>
         </w:rPr>
-        <w:t xml:space="preserve">  CONDELSEIF = auto()</w:t>
+        <w:t xml:space="preserve">  CONDELSE = auto()</w:t>
       </w:r>
     </w:p>
     <w:p>
@@ -1775,7 +1756,7 @@
           <w:szCs w:val="24"/>
           <w:rtl w:val="0"/>
         </w:rPr>
-        <w:t xml:space="preserve">  CONDELSE = auto()</w:t>
+        <w:t xml:space="preserve">  CASTINGINT = auto()</w:t>
       </w:r>
     </w:p>
     <w:p>
@@ -1792,7 +1773,7 @@
           <w:szCs w:val="24"/>
           <w:rtl w:val="0"/>
         </w:rPr>
-        <w:t xml:space="preserve">  CONDENDIF = auto()</w:t>
+        <w:t xml:space="preserve">  CASTINGFLOAT = auto()</w:t>
       </w:r>
     </w:p>
     <w:p>
@@ -1809,7 +1790,7 @@
           <w:szCs w:val="24"/>
           <w:rtl w:val="0"/>
         </w:rPr>
-        <w:t xml:space="preserve">  CASTINGINT = auto()</w:t>
+        <w:t xml:space="preserve">  CASTINGSTRING = auto()</w:t>
       </w:r>
     </w:p>
     <w:p>
@@ -1826,7 +1807,7 @@
           <w:szCs w:val="24"/>
           <w:rtl w:val="0"/>
         </w:rPr>
-        <w:t xml:space="preserve">  CASTINGFLOAT = auto()</w:t>
+        <w:t xml:space="preserve">  CASTINGBOOLEAN = auto()</w:t>
       </w:r>
     </w:p>
     <w:p>
@@ -1843,7 +1824,7 @@
           <w:szCs w:val="24"/>
           <w:rtl w:val="0"/>
         </w:rPr>
-        <w:t xml:space="preserve">  CASTINGSTRING = auto()</w:t>
+        <w:t xml:space="preserve">  CASTINGCHAR = auto()</w:t>
       </w:r>
     </w:p>
     <w:p>
@@ -1860,7 +1841,7 @@
           <w:szCs w:val="24"/>
           <w:rtl w:val="0"/>
         </w:rPr>
-        <w:t xml:space="preserve">  CASTINGBOOLEAN = auto()</w:t>
+        <w:t xml:space="preserve">  LOOPFOR = auto()</w:t>
       </w:r>
     </w:p>
     <w:p>
@@ -1877,7 +1858,7 @@
           <w:szCs w:val="24"/>
           <w:rtl w:val="0"/>
         </w:rPr>
-        <w:t xml:space="preserve">  LOOPFOR = auto()</w:t>
+        <w:t xml:space="preserve">  LOOPWHILE = auto()</w:t>
       </w:r>
     </w:p>
     <w:p>
@@ -1894,7 +1875,7 @@
           <w:szCs w:val="24"/>
           <w:rtl w:val="0"/>
         </w:rPr>
-        <w:t xml:space="preserve">  LOOPENDFOR = auto()</w:t>
+        <w:t xml:space="preserve">  VAR = auto()</w:t>
       </w:r>
     </w:p>
     <w:p>
@@ -1911,7 +1892,7 @@
           <w:szCs w:val="24"/>
           <w:rtl w:val="0"/>
         </w:rPr>
-        <w:t xml:space="preserve">  LOOPWHILE = auto()</w:t>
+        <w:t xml:space="preserve">  OPLAND = auto()</w:t>
       </w:r>
     </w:p>
     <w:p>
@@ -1928,7 +1909,7 @@
           <w:szCs w:val="24"/>
           <w:rtl w:val="0"/>
         </w:rPr>
-        <w:t xml:space="preserve">  LOOPENDWHILE = auto()</w:t>
+        <w:t xml:space="preserve">  OPLOR = auto()</w:t>
       </w:r>
     </w:p>
     <w:p>
@@ -1945,7 +1926,7 @@
           <w:szCs w:val="24"/>
           <w:rtl w:val="0"/>
         </w:rPr>
-        <w:t xml:space="preserve">  VAR = auto()</w:t>
+        <w:t xml:space="preserve">  OPLNOT = auto()</w:t>
       </w:r>
     </w:p>
     <w:p>
@@ -4315,7 +4296,7 @@
                 <w:szCs w:val="24"/>
                 <w:rtl w:val="0"/>
               </w:rPr>
-              <w:t xml:space="preserve">FCBEGIN</w:t>
+              <w:t xml:space="preserve">BLOCKBEGIN</w:t>
             </w:r>
           </w:p>
         </w:tc>
@@ -4407,7 +4388,7 @@
                 <w:szCs w:val="24"/>
                 <w:rtl w:val="0"/>
               </w:rPr>
-              <w:t xml:space="preserve">FCEND</w:t>
+              <w:t xml:space="preserve">BLOCKEND</w:t>
             </w:r>
           </w:p>
         </w:tc>
@@ -5668,48 +5649,62 @@
           </w:tcPr>
           <w:p>
             <w:pPr>
-              <w:rPr>
-                <w:sz w:val="24"/>
-                <w:szCs w:val="24"/>
-              </w:rPr>
-            </w:pPr>
-            <w:r>
-              <w:rPr>
-                <w:sz w:val="24"/>
-                <w:szCs w:val="24"/>
-                <w:rtl w:val="0"/>
-              </w:rPr>
-              <w:t xml:space="preserve">FCINIT</w:t>
-            </w:r>
-          </w:p>
-        </w:tc>
-        <w:tc>
-          <w:tcPr>
-            <w:shd w:fill="auto" w:val="clear"/>
-            <w:tcMar>
-              <w:top w:w="100.0" w:type="dxa"/>
-              <w:left w:w="100.0" w:type="dxa"/>
-              <w:bottom w:w="100.0" w:type="dxa"/>
-              <w:right w:w="100.0" w:type="dxa"/>
-            </w:tcMar>
-            <w:vAlign w:val="top"/>
-          </w:tcPr>
-          <w:p>
-            <w:pPr>
-              <w:widowControl w:val="0"/>
-              <w:spacing w:line="240" w:lineRule="auto"/>
-              <w:rPr>
-                <w:sz w:val="24"/>
-                <w:szCs w:val="24"/>
-              </w:rPr>
-            </w:pPr>
-            <w:r>
-              <w:rPr>
-                <w:sz w:val="24"/>
-                <w:szCs w:val="24"/>
-                <w:rtl w:val="0"/>
-              </w:rPr>
-              <w:t xml:space="preserve">‘init’</w:t>
+              <w:ind w:left="0" w:firstLine="0"/>
+              <w:rPr>
+                <w:sz w:val="24"/>
+                <w:szCs w:val="24"/>
+              </w:rPr>
+            </w:pPr>
+            <w:r>
+              <w:rPr>
+                <w:sz w:val="24"/>
+                <w:szCs w:val="24"/>
+                <w:rtl w:val="0"/>
+              </w:rPr>
+              <w:t xml:space="preserve">CONDIF</w:t>
+            </w:r>
+          </w:p>
+        </w:tc>
+        <w:tc>
+          <w:tcPr>
+            <w:shd w:fill="auto" w:val="clear"/>
+            <w:tcMar>
+              <w:top w:w="100.0" w:type="dxa"/>
+              <w:left w:w="100.0" w:type="dxa"/>
+              <w:bottom w:w="100.0" w:type="dxa"/>
+              <w:right w:w="100.0" w:type="dxa"/>
+            </w:tcMar>
+            <w:vAlign w:val="top"/>
+          </w:tcPr>
+          <w:p>
+            <w:pPr>
+              <w:keepNext w:val="0"/>
+              <w:keepLines w:val="0"/>
+              <w:pageBreakBefore w:val="0"/>
+              <w:widowControl w:val="0"/>
+              <w:pBdr>
+                <w:top w:space="0" w:sz="0" w:val="nil"/>
+                <w:left w:space="0" w:sz="0" w:val="nil"/>
+                <w:bottom w:space="0" w:sz="0" w:val="nil"/>
+                <w:right w:space="0" w:sz="0" w:val="nil"/>
+                <w:between w:space="0" w:sz="0" w:val="nil"/>
+              </w:pBdr>
+              <w:shd w:fill="auto" w:val="clear"/>
+              <w:spacing w:after="0" w:before="0" w:line="240" w:lineRule="auto"/>
+              <w:ind w:left="0" w:right="0" w:firstLine="0"/>
+              <w:jc w:val="left"/>
+              <w:rPr>
+                <w:sz w:val="24"/>
+                <w:szCs w:val="24"/>
+              </w:rPr>
+            </w:pPr>
+            <w:r>
+              <w:rPr>
+                <w:sz w:val="24"/>
+                <w:szCs w:val="24"/>
+                <w:rtl w:val="0"/>
+              </w:rPr>
+              <w:t xml:space="preserve">‘if’</w:t>
             </w:r>
           </w:p>
         </w:tc>
@@ -5732,62 +5727,63 @@
           </w:tcPr>
           <w:p>
             <w:pPr>
-              <w:ind w:left="0" w:firstLine="0"/>
-              <w:rPr>
-                <w:sz w:val="24"/>
-                <w:szCs w:val="24"/>
-              </w:rPr>
-            </w:pPr>
-            <w:r>
-              <w:rPr>
-                <w:sz w:val="24"/>
-                <w:szCs w:val="24"/>
-                <w:rtl w:val="0"/>
-              </w:rPr>
-              <w:t xml:space="preserve">CONDIF</w:t>
-            </w:r>
-          </w:p>
-        </w:tc>
-        <w:tc>
-          <w:tcPr>
-            <w:shd w:fill="auto" w:val="clear"/>
-            <w:tcMar>
-              <w:top w:w="100.0" w:type="dxa"/>
-              <w:left w:w="100.0" w:type="dxa"/>
-              <w:bottom w:w="100.0" w:type="dxa"/>
-              <w:right w:w="100.0" w:type="dxa"/>
-            </w:tcMar>
-            <w:vAlign w:val="top"/>
-          </w:tcPr>
-          <w:p>
-            <w:pPr>
-              <w:keepNext w:val="0"/>
-              <w:keepLines w:val="0"/>
-              <w:pageBreakBefore w:val="0"/>
-              <w:widowControl w:val="0"/>
-              <w:pBdr>
-                <w:top w:space="0" w:sz="0" w:val="nil"/>
-                <w:left w:space="0" w:sz="0" w:val="nil"/>
-                <w:bottom w:space="0" w:sz="0" w:val="nil"/>
-                <w:right w:space="0" w:sz="0" w:val="nil"/>
-                <w:between w:space="0" w:sz="0" w:val="nil"/>
-              </w:pBdr>
-              <w:shd w:fill="auto" w:val="clear"/>
-              <w:spacing w:after="0" w:before="0" w:line="240" w:lineRule="auto"/>
-              <w:ind w:left="0" w:right="0" w:firstLine="0"/>
-              <w:jc w:val="left"/>
-              <w:rPr>
-                <w:sz w:val="24"/>
-                <w:szCs w:val="24"/>
-              </w:rPr>
-            </w:pPr>
-            <w:r>
-              <w:rPr>
-                <w:sz w:val="24"/>
-                <w:szCs w:val="24"/>
-                <w:rtl w:val="0"/>
-              </w:rPr>
-              <w:t xml:space="preserve">‘if’</w:t>
+              <w:widowControl w:val="0"/>
+              <w:spacing w:line="240" w:lineRule="auto"/>
+              <w:rPr>
+                <w:sz w:val="24"/>
+                <w:szCs w:val="24"/>
+              </w:rPr>
+            </w:pPr>
+            <w:r>
+              <w:rPr>
+                <w:sz w:val="24"/>
+                <w:szCs w:val="24"/>
+                <w:rtl w:val="0"/>
+              </w:rPr>
+              <w:t xml:space="preserve">CONDELSEIF</w:t>
+            </w:r>
+          </w:p>
+        </w:tc>
+        <w:tc>
+          <w:tcPr>
+            <w:shd w:fill="auto" w:val="clear"/>
+            <w:tcMar>
+              <w:top w:w="100.0" w:type="dxa"/>
+              <w:left w:w="100.0" w:type="dxa"/>
+              <w:bottom w:w="100.0" w:type="dxa"/>
+              <w:right w:w="100.0" w:type="dxa"/>
+            </w:tcMar>
+            <w:vAlign w:val="top"/>
+          </w:tcPr>
+          <w:p>
+            <w:pPr>
+              <w:keepNext w:val="0"/>
+              <w:keepLines w:val="0"/>
+              <w:pageBreakBefore w:val="0"/>
+              <w:widowControl w:val="0"/>
+              <w:pBdr>
+                <w:top w:space="0" w:sz="0" w:val="nil"/>
+                <w:left w:space="0" w:sz="0" w:val="nil"/>
+                <w:bottom w:space="0" w:sz="0" w:val="nil"/>
+                <w:right w:space="0" w:sz="0" w:val="nil"/>
+                <w:between w:space="0" w:sz="0" w:val="nil"/>
+              </w:pBdr>
+              <w:shd w:fill="auto" w:val="clear"/>
+              <w:spacing w:after="0" w:before="0" w:line="240" w:lineRule="auto"/>
+              <w:ind w:left="0" w:right="0" w:firstLine="0"/>
+              <w:jc w:val="left"/>
+              <w:rPr>
+                <w:sz w:val="24"/>
+                <w:szCs w:val="24"/>
+              </w:rPr>
+            </w:pPr>
+            <w:r>
+              <w:rPr>
+                <w:sz w:val="24"/>
+                <w:szCs w:val="24"/>
+                <w:rtl w:val="0"/>
+              </w:rPr>
+              <w:t xml:space="preserve">‘elseif’</w:t>
             </w:r>
           </w:p>
         </w:tc>
@@ -5810,63 +5806,61 @@
           </w:tcPr>
           <w:p>
             <w:pPr>
-              <w:widowControl w:val="0"/>
-              <w:spacing w:line="240" w:lineRule="auto"/>
-              <w:rPr>
-                <w:sz w:val="24"/>
-                <w:szCs w:val="24"/>
-              </w:rPr>
-            </w:pPr>
-            <w:r>
-              <w:rPr>
-                <w:sz w:val="24"/>
-                <w:szCs w:val="24"/>
-                <w:rtl w:val="0"/>
-              </w:rPr>
-              <w:t xml:space="preserve">CONDTHEN</w:t>
-            </w:r>
-          </w:p>
-        </w:tc>
-        <w:tc>
-          <w:tcPr>
-            <w:shd w:fill="auto" w:val="clear"/>
-            <w:tcMar>
-              <w:top w:w="100.0" w:type="dxa"/>
-              <w:left w:w="100.0" w:type="dxa"/>
-              <w:bottom w:w="100.0" w:type="dxa"/>
-              <w:right w:w="100.0" w:type="dxa"/>
-            </w:tcMar>
-            <w:vAlign w:val="top"/>
-          </w:tcPr>
-          <w:p>
-            <w:pPr>
-              <w:keepNext w:val="0"/>
-              <w:keepLines w:val="0"/>
-              <w:pageBreakBefore w:val="0"/>
-              <w:widowControl w:val="0"/>
-              <w:pBdr>
-                <w:top w:space="0" w:sz="0" w:val="nil"/>
-                <w:left w:space="0" w:sz="0" w:val="nil"/>
-                <w:bottom w:space="0" w:sz="0" w:val="nil"/>
-                <w:right w:space="0" w:sz="0" w:val="nil"/>
-                <w:between w:space="0" w:sz="0" w:val="nil"/>
-              </w:pBdr>
-              <w:shd w:fill="auto" w:val="clear"/>
-              <w:spacing w:after="0" w:before="0" w:line="240" w:lineRule="auto"/>
-              <w:ind w:left="0" w:right="0" w:firstLine="0"/>
-              <w:jc w:val="left"/>
-              <w:rPr>
-                <w:sz w:val="24"/>
-                <w:szCs w:val="24"/>
-              </w:rPr>
-            </w:pPr>
-            <w:r>
-              <w:rPr>
-                <w:sz w:val="24"/>
-                <w:szCs w:val="24"/>
-                <w:rtl w:val="0"/>
-              </w:rPr>
-              <w:t xml:space="preserve">‘then’</w:t>
+              <w:rPr>
+                <w:sz w:val="24"/>
+                <w:szCs w:val="24"/>
+              </w:rPr>
+            </w:pPr>
+            <w:r>
+              <w:rPr>
+                <w:sz w:val="24"/>
+                <w:szCs w:val="24"/>
+                <w:rtl w:val="0"/>
+              </w:rPr>
+              <w:t xml:space="preserve">CONDELSE</w:t>
+            </w:r>
+          </w:p>
+        </w:tc>
+        <w:tc>
+          <w:tcPr>
+            <w:shd w:fill="auto" w:val="clear"/>
+            <w:tcMar>
+              <w:top w:w="100.0" w:type="dxa"/>
+              <w:left w:w="100.0" w:type="dxa"/>
+              <w:bottom w:w="100.0" w:type="dxa"/>
+              <w:right w:w="100.0" w:type="dxa"/>
+            </w:tcMar>
+            <w:vAlign w:val="top"/>
+          </w:tcPr>
+          <w:p>
+            <w:pPr>
+              <w:keepNext w:val="0"/>
+              <w:keepLines w:val="0"/>
+              <w:pageBreakBefore w:val="0"/>
+              <w:widowControl w:val="0"/>
+              <w:pBdr>
+                <w:top w:space="0" w:sz="0" w:val="nil"/>
+                <w:left w:space="0" w:sz="0" w:val="nil"/>
+                <w:bottom w:space="0" w:sz="0" w:val="nil"/>
+                <w:right w:space="0" w:sz="0" w:val="nil"/>
+                <w:between w:space="0" w:sz="0" w:val="nil"/>
+              </w:pBdr>
+              <w:shd w:fill="auto" w:val="clear"/>
+              <w:spacing w:after="0" w:before="0" w:line="240" w:lineRule="auto"/>
+              <w:ind w:left="0" w:right="0" w:firstLine="0"/>
+              <w:jc w:val="left"/>
+              <w:rPr>
+                <w:sz w:val="24"/>
+                <w:szCs w:val="24"/>
+              </w:rPr>
+            </w:pPr>
+            <w:r>
+              <w:rPr>
+                <w:sz w:val="24"/>
+                <w:szCs w:val="24"/>
+                <w:rtl w:val="0"/>
+              </w:rPr>
+              <w:t xml:space="preserve">‘else’</w:t>
             </w:r>
           </w:p>
         </w:tc>
@@ -5889,63 +5883,61 @@
           </w:tcPr>
           <w:p>
             <w:pPr>
-              <w:widowControl w:val="0"/>
-              <w:spacing w:line="240" w:lineRule="auto"/>
-              <w:rPr>
-                <w:sz w:val="24"/>
-                <w:szCs w:val="24"/>
-              </w:rPr>
-            </w:pPr>
-            <w:r>
-              <w:rPr>
-                <w:sz w:val="24"/>
-                <w:szCs w:val="24"/>
-                <w:rtl w:val="0"/>
-              </w:rPr>
-              <w:t xml:space="preserve">CONDELSEIF</w:t>
-            </w:r>
-          </w:p>
-        </w:tc>
-        <w:tc>
-          <w:tcPr>
-            <w:shd w:fill="auto" w:val="clear"/>
-            <w:tcMar>
-              <w:top w:w="100.0" w:type="dxa"/>
-              <w:left w:w="100.0" w:type="dxa"/>
-              <w:bottom w:w="100.0" w:type="dxa"/>
-              <w:right w:w="100.0" w:type="dxa"/>
-            </w:tcMar>
-            <w:vAlign w:val="top"/>
-          </w:tcPr>
-          <w:p>
-            <w:pPr>
-              <w:keepNext w:val="0"/>
-              <w:keepLines w:val="0"/>
-              <w:pageBreakBefore w:val="0"/>
-              <w:widowControl w:val="0"/>
-              <w:pBdr>
-                <w:top w:space="0" w:sz="0" w:val="nil"/>
-                <w:left w:space="0" w:sz="0" w:val="nil"/>
-                <w:bottom w:space="0" w:sz="0" w:val="nil"/>
-                <w:right w:space="0" w:sz="0" w:val="nil"/>
-                <w:between w:space="0" w:sz="0" w:val="nil"/>
-              </w:pBdr>
-              <w:shd w:fill="auto" w:val="clear"/>
-              <w:spacing w:after="0" w:before="0" w:line="240" w:lineRule="auto"/>
-              <w:ind w:left="0" w:right="0" w:firstLine="0"/>
-              <w:jc w:val="left"/>
-              <w:rPr>
-                <w:sz w:val="24"/>
-                <w:szCs w:val="24"/>
-              </w:rPr>
-            </w:pPr>
-            <w:r>
-              <w:rPr>
-                <w:sz w:val="24"/>
-                <w:szCs w:val="24"/>
-                <w:rtl w:val="0"/>
-              </w:rPr>
-              <w:t xml:space="preserve">‘elseif’</w:t>
+              <w:rPr>
+                <w:sz w:val="24"/>
+                <w:szCs w:val="24"/>
+              </w:rPr>
+            </w:pPr>
+            <w:r>
+              <w:rPr>
+                <w:sz w:val="24"/>
+                <w:szCs w:val="24"/>
+                <w:rtl w:val="0"/>
+              </w:rPr>
+              <w:t xml:space="preserve">CASTINGINT</w:t>
+            </w:r>
+          </w:p>
+        </w:tc>
+        <w:tc>
+          <w:tcPr>
+            <w:shd w:fill="auto" w:val="clear"/>
+            <w:tcMar>
+              <w:top w:w="100.0" w:type="dxa"/>
+              <w:left w:w="100.0" w:type="dxa"/>
+              <w:bottom w:w="100.0" w:type="dxa"/>
+              <w:right w:w="100.0" w:type="dxa"/>
+            </w:tcMar>
+            <w:vAlign w:val="top"/>
+          </w:tcPr>
+          <w:p>
+            <w:pPr>
+              <w:keepNext w:val="0"/>
+              <w:keepLines w:val="0"/>
+              <w:pageBreakBefore w:val="0"/>
+              <w:widowControl w:val="0"/>
+              <w:pBdr>
+                <w:top w:space="0" w:sz="0" w:val="nil"/>
+                <w:left w:space="0" w:sz="0" w:val="nil"/>
+                <w:bottom w:space="0" w:sz="0" w:val="nil"/>
+                <w:right w:space="0" w:sz="0" w:val="nil"/>
+                <w:between w:space="0" w:sz="0" w:val="nil"/>
+              </w:pBdr>
+              <w:shd w:fill="auto" w:val="clear"/>
+              <w:spacing w:after="0" w:before="0" w:line="240" w:lineRule="auto"/>
+              <w:ind w:left="0" w:right="0" w:firstLine="0"/>
+              <w:jc w:val="left"/>
+              <w:rPr>
+                <w:sz w:val="24"/>
+                <w:szCs w:val="24"/>
+              </w:rPr>
+            </w:pPr>
+            <w:r>
+              <w:rPr>
+                <w:sz w:val="24"/>
+                <w:szCs w:val="24"/>
+                <w:rtl w:val="0"/>
+              </w:rPr>
+              <w:t xml:space="preserve">‘Int’</w:t>
             </w:r>
           </w:p>
         </w:tc>
@@ -5979,50 +5971,50 @@
                 <w:szCs w:val="24"/>
                 <w:rtl w:val="0"/>
               </w:rPr>
-              <w:t xml:space="preserve">CONDELSE</w:t>
-            </w:r>
-          </w:p>
-        </w:tc>
-        <w:tc>
-          <w:tcPr>
-            <w:shd w:fill="auto" w:val="clear"/>
-            <w:tcMar>
-              <w:top w:w="100.0" w:type="dxa"/>
-              <w:left w:w="100.0" w:type="dxa"/>
-              <w:bottom w:w="100.0" w:type="dxa"/>
-              <w:right w:w="100.0" w:type="dxa"/>
-            </w:tcMar>
-            <w:vAlign w:val="top"/>
-          </w:tcPr>
-          <w:p>
-            <w:pPr>
-              <w:keepNext w:val="0"/>
-              <w:keepLines w:val="0"/>
-              <w:pageBreakBefore w:val="0"/>
-              <w:widowControl w:val="0"/>
-              <w:pBdr>
-                <w:top w:space="0" w:sz="0" w:val="nil"/>
-                <w:left w:space="0" w:sz="0" w:val="nil"/>
-                <w:bottom w:space="0" w:sz="0" w:val="nil"/>
-                <w:right w:space="0" w:sz="0" w:val="nil"/>
-                <w:between w:space="0" w:sz="0" w:val="nil"/>
-              </w:pBdr>
-              <w:shd w:fill="auto" w:val="clear"/>
-              <w:spacing w:after="0" w:before="0" w:line="240" w:lineRule="auto"/>
-              <w:ind w:left="0" w:right="0" w:firstLine="0"/>
-              <w:jc w:val="left"/>
-              <w:rPr>
-                <w:sz w:val="24"/>
-                <w:szCs w:val="24"/>
-              </w:rPr>
-            </w:pPr>
-            <w:r>
-              <w:rPr>
-                <w:sz w:val="24"/>
-                <w:szCs w:val="24"/>
-                <w:rtl w:val="0"/>
-              </w:rPr>
-              <w:t xml:space="preserve">‘else’</w:t>
+              <w:t xml:space="preserve">CASTINGFLOAT</w:t>
+            </w:r>
+          </w:p>
+        </w:tc>
+        <w:tc>
+          <w:tcPr>
+            <w:shd w:fill="auto" w:val="clear"/>
+            <w:tcMar>
+              <w:top w:w="100.0" w:type="dxa"/>
+              <w:left w:w="100.0" w:type="dxa"/>
+              <w:bottom w:w="100.0" w:type="dxa"/>
+              <w:right w:w="100.0" w:type="dxa"/>
+            </w:tcMar>
+            <w:vAlign w:val="top"/>
+          </w:tcPr>
+          <w:p>
+            <w:pPr>
+              <w:keepNext w:val="0"/>
+              <w:keepLines w:val="0"/>
+              <w:pageBreakBefore w:val="0"/>
+              <w:widowControl w:val="0"/>
+              <w:pBdr>
+                <w:top w:space="0" w:sz="0" w:val="nil"/>
+                <w:left w:space="0" w:sz="0" w:val="nil"/>
+                <w:bottom w:space="0" w:sz="0" w:val="nil"/>
+                <w:right w:space="0" w:sz="0" w:val="nil"/>
+                <w:between w:space="0" w:sz="0" w:val="nil"/>
+              </w:pBdr>
+              <w:shd w:fill="auto" w:val="clear"/>
+              <w:spacing w:after="0" w:before="0" w:line="240" w:lineRule="auto"/>
+              <w:ind w:left="0" w:right="0" w:firstLine="0"/>
+              <w:jc w:val="left"/>
+              <w:rPr>
+                <w:sz w:val="24"/>
+                <w:szCs w:val="24"/>
+              </w:rPr>
+            </w:pPr>
+            <w:r>
+              <w:rPr>
+                <w:sz w:val="24"/>
+                <w:szCs w:val="24"/>
+                <w:rtl w:val="0"/>
+              </w:rPr>
+              <w:t xml:space="preserve">‘Float’</w:t>
             </w:r>
           </w:p>
         </w:tc>
@@ -6056,50 +6048,50 @@
                 <w:szCs w:val="24"/>
                 <w:rtl w:val="0"/>
               </w:rPr>
-              <w:t xml:space="preserve">CONDENDIF</w:t>
-            </w:r>
-          </w:p>
-        </w:tc>
-        <w:tc>
-          <w:tcPr>
-            <w:shd w:fill="auto" w:val="clear"/>
-            <w:tcMar>
-              <w:top w:w="100.0" w:type="dxa"/>
-              <w:left w:w="100.0" w:type="dxa"/>
-              <w:bottom w:w="100.0" w:type="dxa"/>
-              <w:right w:w="100.0" w:type="dxa"/>
-            </w:tcMar>
-            <w:vAlign w:val="top"/>
-          </w:tcPr>
-          <w:p>
-            <w:pPr>
-              <w:keepNext w:val="0"/>
-              <w:keepLines w:val="0"/>
-              <w:pageBreakBefore w:val="0"/>
-              <w:widowControl w:val="0"/>
-              <w:pBdr>
-                <w:top w:space="0" w:sz="0" w:val="nil"/>
-                <w:left w:space="0" w:sz="0" w:val="nil"/>
-                <w:bottom w:space="0" w:sz="0" w:val="nil"/>
-                <w:right w:space="0" w:sz="0" w:val="nil"/>
-                <w:between w:space="0" w:sz="0" w:val="nil"/>
-              </w:pBdr>
-              <w:shd w:fill="auto" w:val="clear"/>
-              <w:spacing w:after="0" w:before="0" w:line="240" w:lineRule="auto"/>
-              <w:ind w:left="0" w:right="0" w:firstLine="0"/>
-              <w:jc w:val="left"/>
-              <w:rPr>
-                <w:sz w:val="24"/>
-                <w:szCs w:val="24"/>
-              </w:rPr>
-            </w:pPr>
-            <w:r>
-              <w:rPr>
-                <w:sz w:val="24"/>
-                <w:szCs w:val="24"/>
-                <w:rtl w:val="0"/>
-              </w:rPr>
-              <w:t xml:space="preserve">‘endif’</w:t>
+              <w:t xml:space="preserve">CASTINGSTRING</w:t>
+            </w:r>
+          </w:p>
+        </w:tc>
+        <w:tc>
+          <w:tcPr>
+            <w:shd w:fill="auto" w:val="clear"/>
+            <w:tcMar>
+              <w:top w:w="100.0" w:type="dxa"/>
+              <w:left w:w="100.0" w:type="dxa"/>
+              <w:bottom w:w="100.0" w:type="dxa"/>
+              <w:right w:w="100.0" w:type="dxa"/>
+            </w:tcMar>
+            <w:vAlign w:val="top"/>
+          </w:tcPr>
+          <w:p>
+            <w:pPr>
+              <w:keepNext w:val="0"/>
+              <w:keepLines w:val="0"/>
+              <w:pageBreakBefore w:val="0"/>
+              <w:widowControl w:val="0"/>
+              <w:pBdr>
+                <w:top w:space="0" w:sz="0" w:val="nil"/>
+                <w:left w:space="0" w:sz="0" w:val="nil"/>
+                <w:bottom w:space="0" w:sz="0" w:val="nil"/>
+                <w:right w:space="0" w:sz="0" w:val="nil"/>
+                <w:between w:space="0" w:sz="0" w:val="nil"/>
+              </w:pBdr>
+              <w:shd w:fill="auto" w:val="clear"/>
+              <w:spacing w:after="0" w:before="0" w:line="240" w:lineRule="auto"/>
+              <w:ind w:left="0" w:right="0" w:firstLine="0"/>
+              <w:jc w:val="left"/>
+              <w:rPr>
+                <w:sz w:val="24"/>
+                <w:szCs w:val="24"/>
+              </w:rPr>
+            </w:pPr>
+            <w:r>
+              <w:rPr>
+                <w:sz w:val="24"/>
+                <w:szCs w:val="24"/>
+                <w:rtl w:val="0"/>
+              </w:rPr>
+              <w:t xml:space="preserve">‘String’</w:t>
             </w:r>
           </w:p>
         </w:tc>
@@ -6133,50 +6125,50 @@
                 <w:szCs w:val="24"/>
                 <w:rtl w:val="0"/>
               </w:rPr>
-              <w:t xml:space="preserve">CASTINGINT</w:t>
-            </w:r>
-          </w:p>
-        </w:tc>
-        <w:tc>
-          <w:tcPr>
-            <w:shd w:fill="auto" w:val="clear"/>
-            <w:tcMar>
-              <w:top w:w="100.0" w:type="dxa"/>
-              <w:left w:w="100.0" w:type="dxa"/>
-              <w:bottom w:w="100.0" w:type="dxa"/>
-              <w:right w:w="100.0" w:type="dxa"/>
-            </w:tcMar>
-            <w:vAlign w:val="top"/>
-          </w:tcPr>
-          <w:p>
-            <w:pPr>
-              <w:keepNext w:val="0"/>
-              <w:keepLines w:val="0"/>
-              <w:pageBreakBefore w:val="0"/>
-              <w:widowControl w:val="0"/>
-              <w:pBdr>
-                <w:top w:space="0" w:sz="0" w:val="nil"/>
-                <w:left w:space="0" w:sz="0" w:val="nil"/>
-                <w:bottom w:space="0" w:sz="0" w:val="nil"/>
-                <w:right w:space="0" w:sz="0" w:val="nil"/>
-                <w:between w:space="0" w:sz="0" w:val="nil"/>
-              </w:pBdr>
-              <w:shd w:fill="auto" w:val="clear"/>
-              <w:spacing w:after="0" w:before="0" w:line="240" w:lineRule="auto"/>
-              <w:ind w:left="0" w:right="0" w:firstLine="0"/>
-              <w:jc w:val="left"/>
-              <w:rPr>
-                <w:sz w:val="24"/>
-                <w:szCs w:val="24"/>
-              </w:rPr>
-            </w:pPr>
-            <w:r>
-              <w:rPr>
-                <w:sz w:val="24"/>
-                <w:szCs w:val="24"/>
-                <w:rtl w:val="0"/>
-              </w:rPr>
-              <w:t xml:space="preserve">‘Int’</w:t>
+              <w:t xml:space="preserve">CASTINGBOOLEAN</w:t>
+            </w:r>
+          </w:p>
+        </w:tc>
+        <w:tc>
+          <w:tcPr>
+            <w:shd w:fill="auto" w:val="clear"/>
+            <w:tcMar>
+              <w:top w:w="100.0" w:type="dxa"/>
+              <w:left w:w="100.0" w:type="dxa"/>
+              <w:bottom w:w="100.0" w:type="dxa"/>
+              <w:right w:w="100.0" w:type="dxa"/>
+            </w:tcMar>
+            <w:vAlign w:val="top"/>
+          </w:tcPr>
+          <w:p>
+            <w:pPr>
+              <w:keepNext w:val="0"/>
+              <w:keepLines w:val="0"/>
+              <w:pageBreakBefore w:val="0"/>
+              <w:widowControl w:val="0"/>
+              <w:pBdr>
+                <w:top w:space="0" w:sz="0" w:val="nil"/>
+                <w:left w:space="0" w:sz="0" w:val="nil"/>
+                <w:bottom w:space="0" w:sz="0" w:val="nil"/>
+                <w:right w:space="0" w:sz="0" w:val="nil"/>
+                <w:between w:space="0" w:sz="0" w:val="nil"/>
+              </w:pBdr>
+              <w:shd w:fill="auto" w:val="clear"/>
+              <w:spacing w:after="0" w:before="0" w:line="240" w:lineRule="auto"/>
+              <w:ind w:left="0" w:right="0" w:firstLine="0"/>
+              <w:jc w:val="left"/>
+              <w:rPr>
+                <w:sz w:val="24"/>
+                <w:szCs w:val="24"/>
+              </w:rPr>
+            </w:pPr>
+            <w:r>
+              <w:rPr>
+                <w:sz w:val="24"/>
+                <w:szCs w:val="24"/>
+                <w:rtl w:val="0"/>
+              </w:rPr>
+              <w:t xml:space="preserve">‘Boolean’</w:t>
             </w:r>
           </w:p>
         </w:tc>
@@ -6210,50 +6202,50 @@
                 <w:szCs w:val="24"/>
                 <w:rtl w:val="0"/>
               </w:rPr>
-              <w:t xml:space="preserve">CASTINGFLOAT</w:t>
-            </w:r>
-          </w:p>
-        </w:tc>
-        <w:tc>
-          <w:tcPr>
-            <w:shd w:fill="auto" w:val="clear"/>
-            <w:tcMar>
-              <w:top w:w="100.0" w:type="dxa"/>
-              <w:left w:w="100.0" w:type="dxa"/>
-              <w:bottom w:w="100.0" w:type="dxa"/>
-              <w:right w:w="100.0" w:type="dxa"/>
-            </w:tcMar>
-            <w:vAlign w:val="top"/>
-          </w:tcPr>
-          <w:p>
-            <w:pPr>
-              <w:keepNext w:val="0"/>
-              <w:keepLines w:val="0"/>
-              <w:pageBreakBefore w:val="0"/>
-              <w:widowControl w:val="0"/>
-              <w:pBdr>
-                <w:top w:space="0" w:sz="0" w:val="nil"/>
-                <w:left w:space="0" w:sz="0" w:val="nil"/>
-                <w:bottom w:space="0" w:sz="0" w:val="nil"/>
-                <w:right w:space="0" w:sz="0" w:val="nil"/>
-                <w:between w:space="0" w:sz="0" w:val="nil"/>
-              </w:pBdr>
-              <w:shd w:fill="auto" w:val="clear"/>
-              <w:spacing w:after="0" w:before="0" w:line="240" w:lineRule="auto"/>
-              <w:ind w:left="0" w:right="0" w:firstLine="0"/>
-              <w:jc w:val="left"/>
-              <w:rPr>
-                <w:sz w:val="24"/>
-                <w:szCs w:val="24"/>
-              </w:rPr>
-            </w:pPr>
-            <w:r>
-              <w:rPr>
-                <w:sz w:val="24"/>
-                <w:szCs w:val="24"/>
-                <w:rtl w:val="0"/>
-              </w:rPr>
-              <w:t xml:space="preserve">‘Float’</w:t>
+              <w:t xml:space="preserve">CASTINGCHAR</w:t>
+            </w:r>
+          </w:p>
+        </w:tc>
+        <w:tc>
+          <w:tcPr>
+            <w:shd w:fill="auto" w:val="clear"/>
+            <w:tcMar>
+              <w:top w:w="100.0" w:type="dxa"/>
+              <w:left w:w="100.0" w:type="dxa"/>
+              <w:bottom w:w="100.0" w:type="dxa"/>
+              <w:right w:w="100.0" w:type="dxa"/>
+            </w:tcMar>
+            <w:vAlign w:val="top"/>
+          </w:tcPr>
+          <w:p>
+            <w:pPr>
+              <w:keepNext w:val="0"/>
+              <w:keepLines w:val="0"/>
+              <w:pageBreakBefore w:val="0"/>
+              <w:widowControl w:val="0"/>
+              <w:pBdr>
+                <w:top w:space="0" w:sz="0" w:val="nil"/>
+                <w:left w:space="0" w:sz="0" w:val="nil"/>
+                <w:bottom w:space="0" w:sz="0" w:val="nil"/>
+                <w:right w:space="0" w:sz="0" w:val="nil"/>
+                <w:between w:space="0" w:sz="0" w:val="nil"/>
+              </w:pBdr>
+              <w:shd w:fill="auto" w:val="clear"/>
+              <w:spacing w:after="0" w:before="0" w:line="240" w:lineRule="auto"/>
+              <w:ind w:left="0" w:right="0" w:firstLine="0"/>
+              <w:jc w:val="left"/>
+              <w:rPr>
+                <w:sz w:val="24"/>
+                <w:szCs w:val="24"/>
+              </w:rPr>
+            </w:pPr>
+            <w:r>
+              <w:rPr>
+                <w:sz w:val="24"/>
+                <w:szCs w:val="24"/>
+                <w:rtl w:val="0"/>
+              </w:rPr>
+              <w:t xml:space="preserve">‘Char’</w:t>
             </w:r>
           </w:p>
         </w:tc>
@@ -6287,50 +6279,50 @@
                 <w:szCs w:val="24"/>
                 <w:rtl w:val="0"/>
               </w:rPr>
-              <w:t xml:space="preserve">CASTINGSTRING</w:t>
-            </w:r>
-          </w:p>
-        </w:tc>
-        <w:tc>
-          <w:tcPr>
-            <w:shd w:fill="auto" w:val="clear"/>
-            <w:tcMar>
-              <w:top w:w="100.0" w:type="dxa"/>
-              <w:left w:w="100.0" w:type="dxa"/>
-              <w:bottom w:w="100.0" w:type="dxa"/>
-              <w:right w:w="100.0" w:type="dxa"/>
-            </w:tcMar>
-            <w:vAlign w:val="top"/>
-          </w:tcPr>
-          <w:p>
-            <w:pPr>
-              <w:keepNext w:val="0"/>
-              <w:keepLines w:val="0"/>
-              <w:pageBreakBefore w:val="0"/>
-              <w:widowControl w:val="0"/>
-              <w:pBdr>
-                <w:top w:space="0" w:sz="0" w:val="nil"/>
-                <w:left w:space="0" w:sz="0" w:val="nil"/>
-                <w:bottom w:space="0" w:sz="0" w:val="nil"/>
-                <w:right w:space="0" w:sz="0" w:val="nil"/>
-                <w:between w:space="0" w:sz="0" w:val="nil"/>
-              </w:pBdr>
-              <w:shd w:fill="auto" w:val="clear"/>
-              <w:spacing w:after="0" w:before="0" w:line="240" w:lineRule="auto"/>
-              <w:ind w:left="0" w:right="0" w:firstLine="0"/>
-              <w:jc w:val="left"/>
-              <w:rPr>
-                <w:sz w:val="24"/>
-                <w:szCs w:val="24"/>
-              </w:rPr>
-            </w:pPr>
-            <w:r>
-              <w:rPr>
-                <w:sz w:val="24"/>
-                <w:szCs w:val="24"/>
-                <w:rtl w:val="0"/>
-              </w:rPr>
-              <w:t xml:space="preserve">‘String’</w:t>
+              <w:t xml:space="preserve">LOOPFOR</w:t>
+            </w:r>
+          </w:p>
+        </w:tc>
+        <w:tc>
+          <w:tcPr>
+            <w:shd w:fill="auto" w:val="clear"/>
+            <w:tcMar>
+              <w:top w:w="100.0" w:type="dxa"/>
+              <w:left w:w="100.0" w:type="dxa"/>
+              <w:bottom w:w="100.0" w:type="dxa"/>
+              <w:right w:w="100.0" w:type="dxa"/>
+            </w:tcMar>
+            <w:vAlign w:val="top"/>
+          </w:tcPr>
+          <w:p>
+            <w:pPr>
+              <w:keepNext w:val="0"/>
+              <w:keepLines w:val="0"/>
+              <w:pageBreakBefore w:val="0"/>
+              <w:widowControl w:val="0"/>
+              <w:pBdr>
+                <w:top w:space="0" w:sz="0" w:val="nil"/>
+                <w:left w:space="0" w:sz="0" w:val="nil"/>
+                <w:bottom w:space="0" w:sz="0" w:val="nil"/>
+                <w:right w:space="0" w:sz="0" w:val="nil"/>
+                <w:between w:space="0" w:sz="0" w:val="nil"/>
+              </w:pBdr>
+              <w:shd w:fill="auto" w:val="clear"/>
+              <w:spacing w:after="0" w:before="0" w:line="240" w:lineRule="auto"/>
+              <w:ind w:left="0" w:right="0" w:firstLine="0"/>
+              <w:jc w:val="left"/>
+              <w:rPr>
+                <w:sz w:val="24"/>
+                <w:szCs w:val="24"/>
+              </w:rPr>
+            </w:pPr>
+            <w:r>
+              <w:rPr>
+                <w:sz w:val="24"/>
+                <w:szCs w:val="24"/>
+                <w:rtl w:val="0"/>
+              </w:rPr>
+              <w:t xml:space="preserve">‘for’</w:t>
             </w:r>
           </w:p>
         </w:tc>
@@ -6364,50 +6356,50 @@
                 <w:szCs w:val="24"/>
                 <w:rtl w:val="0"/>
               </w:rPr>
-              <w:t xml:space="preserve">CASTINGBOOLEAN</w:t>
-            </w:r>
-          </w:p>
-        </w:tc>
-        <w:tc>
-          <w:tcPr>
-            <w:shd w:fill="auto" w:val="clear"/>
-            <w:tcMar>
-              <w:top w:w="100.0" w:type="dxa"/>
-              <w:left w:w="100.0" w:type="dxa"/>
-              <w:bottom w:w="100.0" w:type="dxa"/>
-              <w:right w:w="100.0" w:type="dxa"/>
-            </w:tcMar>
-            <w:vAlign w:val="top"/>
-          </w:tcPr>
-          <w:p>
-            <w:pPr>
-              <w:keepNext w:val="0"/>
-              <w:keepLines w:val="0"/>
-              <w:pageBreakBefore w:val="0"/>
-              <w:widowControl w:val="0"/>
-              <w:pBdr>
-                <w:top w:space="0" w:sz="0" w:val="nil"/>
-                <w:left w:space="0" w:sz="0" w:val="nil"/>
-                <w:bottom w:space="0" w:sz="0" w:val="nil"/>
-                <w:right w:space="0" w:sz="0" w:val="nil"/>
-                <w:between w:space="0" w:sz="0" w:val="nil"/>
-              </w:pBdr>
-              <w:shd w:fill="auto" w:val="clear"/>
-              <w:spacing w:after="0" w:before="0" w:line="240" w:lineRule="auto"/>
-              <w:ind w:left="0" w:right="0" w:firstLine="0"/>
-              <w:jc w:val="left"/>
-              <w:rPr>
-                <w:sz w:val="24"/>
-                <w:szCs w:val="24"/>
-              </w:rPr>
-            </w:pPr>
-            <w:r>
-              <w:rPr>
-                <w:sz w:val="24"/>
-                <w:szCs w:val="24"/>
-                <w:rtl w:val="0"/>
-              </w:rPr>
-              <w:t xml:space="preserve">‘Boolean’</w:t>
+              <w:t xml:space="preserve">LOOPWHILE</w:t>
+            </w:r>
+          </w:p>
+        </w:tc>
+        <w:tc>
+          <w:tcPr>
+            <w:shd w:fill="auto" w:val="clear"/>
+            <w:tcMar>
+              <w:top w:w="100.0" w:type="dxa"/>
+              <w:left w:w="100.0" w:type="dxa"/>
+              <w:bottom w:w="100.0" w:type="dxa"/>
+              <w:right w:w="100.0" w:type="dxa"/>
+            </w:tcMar>
+            <w:vAlign w:val="top"/>
+          </w:tcPr>
+          <w:p>
+            <w:pPr>
+              <w:keepNext w:val="0"/>
+              <w:keepLines w:val="0"/>
+              <w:pageBreakBefore w:val="0"/>
+              <w:widowControl w:val="0"/>
+              <w:pBdr>
+                <w:top w:space="0" w:sz="0" w:val="nil"/>
+                <w:left w:space="0" w:sz="0" w:val="nil"/>
+                <w:bottom w:space="0" w:sz="0" w:val="nil"/>
+                <w:right w:space="0" w:sz="0" w:val="nil"/>
+                <w:between w:space="0" w:sz="0" w:val="nil"/>
+              </w:pBdr>
+              <w:shd w:fill="auto" w:val="clear"/>
+              <w:spacing w:after="0" w:before="0" w:line="240" w:lineRule="auto"/>
+              <w:ind w:left="0" w:right="0" w:firstLine="0"/>
+              <w:jc w:val="left"/>
+              <w:rPr>
+                <w:sz w:val="24"/>
+                <w:szCs w:val="24"/>
+              </w:rPr>
+            </w:pPr>
+            <w:r>
+              <w:rPr>
+                <w:sz w:val="24"/>
+                <w:szCs w:val="24"/>
+                <w:rtl w:val="0"/>
+              </w:rPr>
+              <w:t xml:space="preserve">‘while’</w:t>
             </w:r>
           </w:p>
         </w:tc>
@@ -6441,50 +6433,50 @@
                 <w:szCs w:val="24"/>
                 <w:rtl w:val="0"/>
               </w:rPr>
-              <w:t xml:space="preserve">LOOPFOR</w:t>
-            </w:r>
-          </w:p>
-        </w:tc>
-        <w:tc>
-          <w:tcPr>
-            <w:shd w:fill="auto" w:val="clear"/>
-            <w:tcMar>
-              <w:top w:w="100.0" w:type="dxa"/>
-              <w:left w:w="100.0" w:type="dxa"/>
-              <w:bottom w:w="100.0" w:type="dxa"/>
-              <w:right w:w="100.0" w:type="dxa"/>
-            </w:tcMar>
-            <w:vAlign w:val="top"/>
-          </w:tcPr>
-          <w:p>
-            <w:pPr>
-              <w:keepNext w:val="0"/>
-              <w:keepLines w:val="0"/>
-              <w:pageBreakBefore w:val="0"/>
-              <w:widowControl w:val="0"/>
-              <w:pBdr>
-                <w:top w:space="0" w:sz="0" w:val="nil"/>
-                <w:left w:space="0" w:sz="0" w:val="nil"/>
-                <w:bottom w:space="0" w:sz="0" w:val="nil"/>
-                <w:right w:space="0" w:sz="0" w:val="nil"/>
-                <w:between w:space="0" w:sz="0" w:val="nil"/>
-              </w:pBdr>
-              <w:shd w:fill="auto" w:val="clear"/>
-              <w:spacing w:after="0" w:before="0" w:line="240" w:lineRule="auto"/>
-              <w:ind w:left="0" w:right="0" w:firstLine="0"/>
-              <w:jc w:val="left"/>
-              <w:rPr>
-                <w:sz w:val="24"/>
-                <w:szCs w:val="24"/>
-              </w:rPr>
-            </w:pPr>
-            <w:r>
-              <w:rPr>
-                <w:sz w:val="24"/>
-                <w:szCs w:val="24"/>
-                <w:rtl w:val="0"/>
-              </w:rPr>
-              <w:t xml:space="preserve">‘for’</w:t>
+              <w:t xml:space="preserve">VAR</w:t>
+            </w:r>
+          </w:p>
+        </w:tc>
+        <w:tc>
+          <w:tcPr>
+            <w:shd w:fill="auto" w:val="clear"/>
+            <w:tcMar>
+              <w:top w:w="100.0" w:type="dxa"/>
+              <w:left w:w="100.0" w:type="dxa"/>
+              <w:bottom w:w="100.0" w:type="dxa"/>
+              <w:right w:w="100.0" w:type="dxa"/>
+            </w:tcMar>
+            <w:vAlign w:val="top"/>
+          </w:tcPr>
+          <w:p>
+            <w:pPr>
+              <w:keepNext w:val="0"/>
+              <w:keepLines w:val="0"/>
+              <w:pageBreakBefore w:val="0"/>
+              <w:widowControl w:val="0"/>
+              <w:pBdr>
+                <w:top w:space="0" w:sz="0" w:val="nil"/>
+                <w:left w:space="0" w:sz="0" w:val="nil"/>
+                <w:bottom w:space="0" w:sz="0" w:val="nil"/>
+                <w:right w:space="0" w:sz="0" w:val="nil"/>
+                <w:between w:space="0" w:sz="0" w:val="nil"/>
+              </w:pBdr>
+              <w:shd w:fill="auto" w:val="clear"/>
+              <w:spacing w:after="0" w:before="0" w:line="240" w:lineRule="auto"/>
+              <w:ind w:left="0" w:right="0" w:firstLine="0"/>
+              <w:jc w:val="left"/>
+              <w:rPr>
+                <w:sz w:val="24"/>
+                <w:szCs w:val="24"/>
+              </w:rPr>
+            </w:pPr>
+            <w:r>
+              <w:rPr>
+                <w:sz w:val="24"/>
+                <w:szCs w:val="24"/>
+                <w:rtl w:val="0"/>
+              </w:rPr>
+              <w:t xml:space="preserve">‘var’</w:t>
             </w:r>
           </w:p>
         </w:tc>
@@ -6518,50 +6510,50 @@
                 <w:szCs w:val="24"/>
                 <w:rtl w:val="0"/>
               </w:rPr>
-              <w:t xml:space="preserve">LOOPENDFOR</w:t>
-            </w:r>
-          </w:p>
-        </w:tc>
-        <w:tc>
-          <w:tcPr>
-            <w:shd w:fill="auto" w:val="clear"/>
-            <w:tcMar>
-              <w:top w:w="100.0" w:type="dxa"/>
-              <w:left w:w="100.0" w:type="dxa"/>
-              <w:bottom w:w="100.0" w:type="dxa"/>
-              <w:right w:w="100.0" w:type="dxa"/>
-            </w:tcMar>
-            <w:vAlign w:val="top"/>
-          </w:tcPr>
-          <w:p>
-            <w:pPr>
-              <w:keepNext w:val="0"/>
-              <w:keepLines w:val="0"/>
-              <w:pageBreakBefore w:val="0"/>
-              <w:widowControl w:val="0"/>
-              <w:pBdr>
-                <w:top w:space="0" w:sz="0" w:val="nil"/>
-                <w:left w:space="0" w:sz="0" w:val="nil"/>
-                <w:bottom w:space="0" w:sz="0" w:val="nil"/>
-                <w:right w:space="0" w:sz="0" w:val="nil"/>
-                <w:between w:space="0" w:sz="0" w:val="nil"/>
-              </w:pBdr>
-              <w:shd w:fill="auto" w:val="clear"/>
-              <w:spacing w:after="0" w:before="0" w:line="240" w:lineRule="auto"/>
-              <w:ind w:left="0" w:right="0" w:firstLine="0"/>
-              <w:jc w:val="left"/>
-              <w:rPr>
-                <w:sz w:val="24"/>
-                <w:szCs w:val="24"/>
-              </w:rPr>
-            </w:pPr>
-            <w:r>
-              <w:rPr>
-                <w:sz w:val="24"/>
-                <w:szCs w:val="24"/>
-                <w:rtl w:val="0"/>
-              </w:rPr>
-              <w:t xml:space="preserve">‘endfor’</w:t>
+              <w:t xml:space="preserve">OPLAND</w:t>
+            </w:r>
+          </w:p>
+        </w:tc>
+        <w:tc>
+          <w:tcPr>
+            <w:shd w:fill="auto" w:val="clear"/>
+            <w:tcMar>
+              <w:top w:w="100.0" w:type="dxa"/>
+              <w:left w:w="100.0" w:type="dxa"/>
+              <w:bottom w:w="100.0" w:type="dxa"/>
+              <w:right w:w="100.0" w:type="dxa"/>
+            </w:tcMar>
+            <w:vAlign w:val="top"/>
+          </w:tcPr>
+          <w:p>
+            <w:pPr>
+              <w:keepNext w:val="0"/>
+              <w:keepLines w:val="0"/>
+              <w:pageBreakBefore w:val="0"/>
+              <w:widowControl w:val="0"/>
+              <w:pBdr>
+                <w:top w:space="0" w:sz="0" w:val="nil"/>
+                <w:left w:space="0" w:sz="0" w:val="nil"/>
+                <w:bottom w:space="0" w:sz="0" w:val="nil"/>
+                <w:right w:space="0" w:sz="0" w:val="nil"/>
+                <w:between w:space="0" w:sz="0" w:val="nil"/>
+              </w:pBdr>
+              <w:shd w:fill="auto" w:val="clear"/>
+              <w:spacing w:after="0" w:before="0" w:line="240" w:lineRule="auto"/>
+              <w:ind w:left="0" w:right="0" w:firstLine="0"/>
+              <w:jc w:val="left"/>
+              <w:rPr>
+                <w:sz w:val="24"/>
+                <w:szCs w:val="24"/>
+              </w:rPr>
+            </w:pPr>
+            <w:r>
+              <w:rPr>
+                <w:sz w:val="24"/>
+                <w:szCs w:val="24"/>
+                <w:rtl w:val="0"/>
+              </w:rPr>
+              <w:t xml:space="preserve">‘and’</w:t>
             </w:r>
           </w:p>
         </w:tc>
@@ -6595,50 +6587,50 @@
                 <w:szCs w:val="24"/>
                 <w:rtl w:val="0"/>
               </w:rPr>
-              <w:t xml:space="preserve">LOOPWHILE</w:t>
-            </w:r>
-          </w:p>
-        </w:tc>
-        <w:tc>
-          <w:tcPr>
-            <w:shd w:fill="auto" w:val="clear"/>
-            <w:tcMar>
-              <w:top w:w="100.0" w:type="dxa"/>
-              <w:left w:w="100.0" w:type="dxa"/>
-              <w:bottom w:w="100.0" w:type="dxa"/>
-              <w:right w:w="100.0" w:type="dxa"/>
-            </w:tcMar>
-            <w:vAlign w:val="top"/>
-          </w:tcPr>
-          <w:p>
-            <w:pPr>
-              <w:keepNext w:val="0"/>
-              <w:keepLines w:val="0"/>
-              <w:pageBreakBefore w:val="0"/>
-              <w:widowControl w:val="0"/>
-              <w:pBdr>
-                <w:top w:space="0" w:sz="0" w:val="nil"/>
-                <w:left w:space="0" w:sz="0" w:val="nil"/>
-                <w:bottom w:space="0" w:sz="0" w:val="nil"/>
-                <w:right w:space="0" w:sz="0" w:val="nil"/>
-                <w:between w:space="0" w:sz="0" w:val="nil"/>
-              </w:pBdr>
-              <w:shd w:fill="auto" w:val="clear"/>
-              <w:spacing w:after="0" w:before="0" w:line="240" w:lineRule="auto"/>
-              <w:ind w:left="0" w:right="0" w:firstLine="0"/>
-              <w:jc w:val="left"/>
-              <w:rPr>
-                <w:sz w:val="24"/>
-                <w:szCs w:val="24"/>
-              </w:rPr>
-            </w:pPr>
-            <w:r>
-              <w:rPr>
-                <w:sz w:val="24"/>
-                <w:szCs w:val="24"/>
-                <w:rtl w:val="0"/>
-              </w:rPr>
-              <w:t xml:space="preserve">‘while’</w:t>
+              <w:t xml:space="preserve">OPLOR</w:t>
+            </w:r>
+          </w:p>
+        </w:tc>
+        <w:tc>
+          <w:tcPr>
+            <w:shd w:fill="auto" w:val="clear"/>
+            <w:tcMar>
+              <w:top w:w="100.0" w:type="dxa"/>
+              <w:left w:w="100.0" w:type="dxa"/>
+              <w:bottom w:w="100.0" w:type="dxa"/>
+              <w:right w:w="100.0" w:type="dxa"/>
+            </w:tcMar>
+            <w:vAlign w:val="top"/>
+          </w:tcPr>
+          <w:p>
+            <w:pPr>
+              <w:keepNext w:val="0"/>
+              <w:keepLines w:val="0"/>
+              <w:pageBreakBefore w:val="0"/>
+              <w:widowControl w:val="0"/>
+              <w:pBdr>
+                <w:top w:space="0" w:sz="0" w:val="nil"/>
+                <w:left w:space="0" w:sz="0" w:val="nil"/>
+                <w:bottom w:space="0" w:sz="0" w:val="nil"/>
+                <w:right w:space="0" w:sz="0" w:val="nil"/>
+                <w:between w:space="0" w:sz="0" w:val="nil"/>
+              </w:pBdr>
+              <w:shd w:fill="auto" w:val="clear"/>
+              <w:spacing w:after="0" w:before="0" w:line="240" w:lineRule="auto"/>
+              <w:ind w:left="0" w:right="0" w:firstLine="0"/>
+              <w:jc w:val="left"/>
+              <w:rPr>
+                <w:sz w:val="24"/>
+                <w:szCs w:val="24"/>
+              </w:rPr>
+            </w:pPr>
+            <w:r>
+              <w:rPr>
+                <w:sz w:val="24"/>
+                <w:szCs w:val="24"/>
+                <w:rtl w:val="0"/>
+              </w:rPr>
+              <w:t xml:space="preserve">‘or’</w:t>
             </w:r>
           </w:p>
         </w:tc>
@@ -6672,127 +6664,50 @@
                 <w:szCs w:val="24"/>
                 <w:rtl w:val="0"/>
               </w:rPr>
-              <w:t xml:space="preserve">LOOPENDWHILE</w:t>
-            </w:r>
-          </w:p>
-        </w:tc>
-        <w:tc>
-          <w:tcPr>
-            <w:shd w:fill="auto" w:val="clear"/>
-            <w:tcMar>
-              <w:top w:w="100.0" w:type="dxa"/>
-              <w:left w:w="100.0" w:type="dxa"/>
-              <w:bottom w:w="100.0" w:type="dxa"/>
-              <w:right w:w="100.0" w:type="dxa"/>
-            </w:tcMar>
-            <w:vAlign w:val="top"/>
-          </w:tcPr>
-          <w:p>
-            <w:pPr>
-              <w:keepNext w:val="0"/>
-              <w:keepLines w:val="0"/>
-              <w:pageBreakBefore w:val="0"/>
-              <w:widowControl w:val="0"/>
-              <w:pBdr>
-                <w:top w:space="0" w:sz="0" w:val="nil"/>
-                <w:left w:space="0" w:sz="0" w:val="nil"/>
-                <w:bottom w:space="0" w:sz="0" w:val="nil"/>
-                <w:right w:space="0" w:sz="0" w:val="nil"/>
-                <w:between w:space="0" w:sz="0" w:val="nil"/>
-              </w:pBdr>
-              <w:shd w:fill="auto" w:val="clear"/>
-              <w:spacing w:after="0" w:before="0" w:line="240" w:lineRule="auto"/>
-              <w:ind w:left="0" w:right="0" w:firstLine="0"/>
-              <w:jc w:val="left"/>
-              <w:rPr>
-                <w:sz w:val="24"/>
-                <w:szCs w:val="24"/>
-              </w:rPr>
-            </w:pPr>
-            <w:r>
-              <w:rPr>
-                <w:sz w:val="24"/>
-                <w:szCs w:val="24"/>
-                <w:rtl w:val="0"/>
-              </w:rPr>
-              <w:t xml:space="preserve">‘endwhile’</w:t>
-            </w:r>
-          </w:p>
-        </w:tc>
-      </w:tr>
-      <w:tr>
-        <w:trPr>
-          <w:cantSplit w:val="0"/>
-          <w:tblHeader w:val="0"/>
-        </w:trPr>
-        <w:tc>
-          <w:tcPr>
-            <w:shd w:fill="auto" w:val="clear"/>
-            <w:tcMar>
-              <w:top w:w="100.0" w:type="dxa"/>
-              <w:left w:w="100.0" w:type="dxa"/>
-              <w:bottom w:w="100.0" w:type="dxa"/>
-              <w:right w:w="100.0" w:type="dxa"/>
-            </w:tcMar>
-            <w:vAlign w:val="top"/>
-          </w:tcPr>
-          <w:p>
-            <w:pPr>
-              <w:rPr>
-                <w:sz w:val="24"/>
-                <w:szCs w:val="24"/>
-              </w:rPr>
-            </w:pPr>
-            <w:r>
-              <w:rPr>
-                <w:sz w:val="24"/>
-                <w:szCs w:val="24"/>
-                <w:rtl w:val="0"/>
-              </w:rPr>
-              <w:t xml:space="preserve">VAR</w:t>
-            </w:r>
-          </w:p>
-        </w:tc>
-        <w:tc>
-          <w:tcPr>
-            <w:shd w:fill="auto" w:val="clear"/>
-            <w:tcMar>
-              <w:top w:w="100.0" w:type="dxa"/>
-              <w:left w:w="100.0" w:type="dxa"/>
-              <w:bottom w:w="100.0" w:type="dxa"/>
-              <w:right w:w="100.0" w:type="dxa"/>
-            </w:tcMar>
-            <w:vAlign w:val="top"/>
-          </w:tcPr>
-          <w:p>
-            <w:pPr>
-              <w:keepNext w:val="0"/>
-              <w:keepLines w:val="0"/>
-              <w:pageBreakBefore w:val="0"/>
-              <w:widowControl w:val="0"/>
-              <w:pBdr>
-                <w:top w:space="0" w:sz="0" w:val="nil"/>
-                <w:left w:space="0" w:sz="0" w:val="nil"/>
-                <w:bottom w:space="0" w:sz="0" w:val="nil"/>
-                <w:right w:space="0" w:sz="0" w:val="nil"/>
-                <w:between w:space="0" w:sz="0" w:val="nil"/>
-              </w:pBdr>
-              <w:shd w:fill="auto" w:val="clear"/>
-              <w:spacing w:after="0" w:before="0" w:line="240" w:lineRule="auto"/>
-              <w:ind w:left="0" w:right="0" w:firstLine="0"/>
-              <w:jc w:val="left"/>
-              <w:rPr>
-                <w:sz w:val="24"/>
-                <w:szCs w:val="24"/>
-              </w:rPr>
-            </w:pPr>
-            <w:r>
-              <w:rPr>
-                <w:sz w:val="24"/>
-                <w:szCs w:val="24"/>
-                <w:rtl w:val="0"/>
-              </w:rPr>
-              <w:t xml:space="preserve">‘var’</w:t>
+              <w:t xml:space="preserve">OPLNOT</w:t>
+            </w:r>
+          </w:p>
+        </w:tc>
+        <w:tc>
+          <w:tcPr>
+            <w:shd w:fill="auto" w:val="clear"/>
+            <w:tcMar>
+              <w:top w:w="100.0" w:type="dxa"/>
+              <w:left w:w="100.0" w:type="dxa"/>
+              <w:bottom w:w="100.0" w:type="dxa"/>
+              <w:right w:w="100.0" w:type="dxa"/>
+            </w:tcMar>
+            <w:vAlign w:val="top"/>
+          </w:tcPr>
+          <w:p>
+            <w:pPr>
+              <w:keepNext w:val="0"/>
+              <w:keepLines w:val="0"/>
+              <w:pageBreakBefore w:val="0"/>
+              <w:widowControl w:val="0"/>
+              <w:pBdr>
+                <w:top w:space="0" w:sz="0" w:val="nil"/>
+                <w:left w:space="0" w:sz="0" w:val="nil"/>
+                <w:bottom w:space="0" w:sz="0" w:val="nil"/>
+                <w:right w:space="0" w:sz="0" w:val="nil"/>
+                <w:between w:space="0" w:sz="0" w:val="nil"/>
+              </w:pBdr>
+              <w:shd w:fill="auto" w:val="clear"/>
+              <w:spacing w:after="0" w:before="0" w:line="240" w:lineRule="auto"/>
+              <w:ind w:left="0" w:right="0" w:firstLine="0"/>
+              <w:jc w:val="left"/>
+              <w:rPr>
+                <w:sz w:val="24"/>
+                <w:szCs w:val="24"/>
+              </w:rPr>
+            </w:pPr>
+            <w:r>
+              <w:rPr>
+                <w:sz w:val="24"/>
+                <w:szCs w:val="24"/>
+                <w:rtl w:val="0"/>
+              </w:rPr>
+              <w:t xml:space="preserve">‘not’</w:t>
             </w:r>
           </w:p>
         </w:tc>

</xml_diff>